<commit_message>
Create the lab4.html, lab4.css. Done for Lab 4 !!
</commit_message>
<xml_diff>
--- a/Lab 4/Lab report 4.docx
+++ b/Lab 4/Lab report 4.docx
@@ -1,6 +1,6 @@
 
 <file path=word/document.xml><?xml version="1.0" encoding="utf-8"?>
-<w:document xmlns:wpc="http://schemas.microsoft.com/office/word/2010/wordprocessingCanvas" xmlns:cx="http://schemas.microsoft.com/office/drawing/2014/chartex" xmlns:cx1="http://schemas.microsoft.com/office/drawing/2015/9/8/chartex" xmlns:cx2="http://schemas.microsoft.com/office/drawing/2015/10/21/chartex" xmlns:cx3="http://schemas.microsoft.com/office/drawing/2016/5/9/chartex" xmlns:cx4="http://schemas.microsoft.com/office/drawing/2016/5/10/chartex" xmlns:cx5="http://schemas.microsoft.com/office/drawing/2016/5/11/chartex" xmlns:cx6="http://schemas.microsoft.com/office/drawing/2016/5/12/chartex" xmlns:cx7="http://schemas.microsoft.com/office/drawing/2016/5/13/chartex" xmlns:cx8="http://schemas.microsoft.com/office/drawing/2016/5/14/chartex" xmlns:mc="http://schemas.openxmlformats.org/markup-compatibility/2006" xmlns:aink="http://schemas.microsoft.com/office/drawing/2016/ink" xmlns:am3d="http://schemas.microsoft.com/office/drawing/2017/model3d" xmlns:o="urn:schemas-microsoft-com:office:office" xmlns:oel="http://schemas.microsoft.com/office/2019/extlst" xmlns:r="http://schemas.openxmlformats.org/officeDocument/2006/relationships" xmlns:m="http://schemas.openxmlformats.org/officeDocument/2006/math" xmlns:v="urn:schemas-microsoft-com:vml" xmlns:wp14="http://schemas.microsoft.com/office/word/2010/wordprocessingDrawing" xmlns:wp="http://schemas.openxmlformats.org/drawingml/2006/wordprocessingDrawing" xmlns:w10="urn:schemas-microsoft-com:office:word" xmlns:w="http://schemas.openxmlformats.org/wordprocessingml/2006/main" xmlns:w14="http://schemas.microsoft.com/office/word/2010/wordml" xmlns:w15="http://schemas.microsoft.com/office/word/2012/wordml" xmlns:w16cex="http://schemas.microsoft.com/office/word/2018/wordml/cex" xmlns:w16cid="http://schemas.microsoft.com/office/word/2016/wordml/cid" xmlns:w16="http://schemas.microsoft.com/office/word/2018/wordml" xmlns:w16du="http://schemas.microsoft.com/office/word/2023/wordml/word16du" xmlns:w16sdtdh="http://schemas.microsoft.com/office/word/2020/wordml/sdtdatahash" xmlns:w16sdtfl="http://schemas.microsoft.com/office/word/2024/wordml/sdtformatlock" xmlns:w16se="http://schemas.microsoft.com/office/word/2015/wordml/symex" xmlns:wpg="http://schemas.microsoft.com/office/word/2010/wordprocessingGroup" xmlns:wpi="http://schemas.microsoft.com/office/word/2010/wordprocessingInk" xmlns:wne="http://schemas.microsoft.com/office/word/2006/wordml" xmlns:wps="http://schemas.microsoft.com/office/word/2010/wordprocessingShape" mc:Ignorable="w14 w15 w16se w16cid w16 w16cex w16sdtdh w16sdtfl w16du wp14">
+<w:document xmlns:wpc="http://schemas.microsoft.com/office/word/2010/wordprocessingCanvas" xmlns:cx="http://schemas.microsoft.com/office/drawing/2014/chartex" xmlns:cx1="http://schemas.microsoft.com/office/drawing/2015/9/8/chartex" xmlns:cx2="http://schemas.microsoft.com/office/drawing/2015/10/21/chartex" xmlns:cx3="http://schemas.microsoft.com/office/drawing/2016/5/9/chartex" xmlns:cx4="http://schemas.microsoft.com/office/drawing/2016/5/10/chartex" xmlns:cx5="http://schemas.microsoft.com/office/drawing/2016/5/11/chartex" xmlns:cx6="http://schemas.microsoft.com/office/drawing/2016/5/12/chartex" xmlns:cx7="http://schemas.microsoft.com/office/drawing/2016/5/13/chartex" xmlns:cx8="http://schemas.microsoft.com/office/drawing/2016/5/14/chartex" xmlns:mc="http://schemas.openxmlformats.org/markup-compatibility/2006" xmlns:aink="http://schemas.microsoft.com/office/drawing/2016/ink" xmlns:am3d="http://schemas.microsoft.com/office/drawing/2017/model3d" xmlns:o="urn:schemas-microsoft-com:office:office" xmlns:r="http://schemas.openxmlformats.org/officeDocument/2006/relationships" xmlns:m="http://schemas.openxmlformats.org/officeDocument/2006/math" xmlns:v="urn:schemas-microsoft-com:vml" xmlns:wp14="http://schemas.microsoft.com/office/word/2010/wordprocessingDrawing" xmlns:wp="http://schemas.openxmlformats.org/drawingml/2006/wordprocessingDrawing" xmlns:w10="urn:schemas-microsoft-com:office:word" xmlns:w="http://schemas.openxmlformats.org/wordprocessingml/2006/main" xmlns:w14="http://schemas.microsoft.com/office/word/2010/wordml" xmlns:w15="http://schemas.microsoft.com/office/word/2012/wordml" xmlns:w16cid="http://schemas.microsoft.com/office/word/2016/wordml/cid" xmlns:w16se="http://schemas.microsoft.com/office/word/2015/wordml/symex" xmlns:wpg="http://schemas.microsoft.com/office/word/2010/wordprocessingGroup" xmlns:wpi="http://schemas.microsoft.com/office/word/2010/wordprocessingInk" xmlns:wne="http://schemas.microsoft.com/office/word/2006/wordml" xmlns:wps="http://schemas.microsoft.com/office/word/2010/wordprocessingShape" mc:Ignorable="w14 w15 w16se w16cid wp14">
   <w:body>
     <w:p>
       <w:pPr>
@@ -456,6 +456,7 @@
         <w:rPr>
           <w:rFonts w:eastAsiaTheme="minorEastAsia"/>
           <w:b/>
+          <w:noProof/>
           <w:sz w:val="36"/>
           <w:lang w:eastAsia="zh-CN"/>
         </w:rPr>
@@ -607,7 +608,7 @@
     <w:p>
       <w:pPr>
         <w:rPr>
-          <w:rFonts w:eastAsiaTheme="minorEastAsia" w:hint="eastAsia"/>
+          <w:rFonts w:eastAsiaTheme="minorEastAsia"/>
           <w:lang w:eastAsia="zh-CN"/>
         </w:rPr>
       </w:pPr>
@@ -748,7 +749,7 @@
       <w:pPr>
         <w:spacing w:line="480" w:lineRule="auto"/>
         <w:rPr>
-          <w:rFonts w:eastAsiaTheme="minorEastAsia" w:hint="eastAsia"/>
+          <w:rFonts w:eastAsiaTheme="minorEastAsia"/>
           <w:noProof/>
           <w:lang w:eastAsia="zh-CN"/>
         </w:rPr>
@@ -838,7 +839,7 @@
       <w:pPr>
         <w:spacing w:line="480" w:lineRule="auto"/>
         <w:rPr>
-          <w:rFonts w:eastAsiaTheme="minorEastAsia" w:hint="eastAsia"/>
+          <w:rFonts w:eastAsiaTheme="minorEastAsia"/>
           <w:noProof/>
           <w:lang w:eastAsia="zh-CN"/>
         </w:rPr>
@@ -935,7 +936,7 @@
       <w:pPr>
         <w:spacing w:line="480" w:lineRule="auto"/>
         <w:rPr>
-          <w:rFonts w:eastAsiaTheme="minorEastAsia" w:hint="eastAsia"/>
+          <w:rFonts w:eastAsiaTheme="minorEastAsia"/>
           <w:noProof/>
           <w:lang w:eastAsia="zh-CN"/>
         </w:rPr>
@@ -987,7 +988,7 @@
       <w:pPr>
         <w:spacing w:line="480" w:lineRule="auto"/>
         <w:rPr>
-          <w:rFonts w:eastAsiaTheme="minorEastAsia" w:hint="eastAsia"/>
+          <w:rFonts w:eastAsiaTheme="minorEastAsia"/>
           <w:b/>
           <w:sz w:val="36"/>
           <w:lang w:eastAsia="zh-CN"/>
@@ -1070,17 +1071,18 @@
       <w:pPr>
         <w:spacing w:line="480" w:lineRule="auto"/>
         <w:rPr>
-          <w:rFonts w:eastAsiaTheme="minorEastAsia" w:hint="eastAsia"/>
-          <w:bCs/>
-          <w:sz w:val="24"/>
-          <w:szCs w:val="24"/>
-          <w:lang w:eastAsia="zh-CN"/>
-        </w:rPr>
-      </w:pPr>
-      <w:r>
-        <w:rPr>
-          <w:rFonts w:eastAsiaTheme="minorEastAsia"/>
-          <w:bCs/>
+          <w:rFonts w:eastAsiaTheme="minorEastAsia"/>
+          <w:bCs/>
+          <w:sz w:val="24"/>
+          <w:szCs w:val="24"/>
+          <w:lang w:eastAsia="zh-CN"/>
+        </w:rPr>
+      </w:pPr>
+      <w:r>
+        <w:rPr>
+          <w:rFonts w:eastAsiaTheme="minorEastAsia"/>
+          <w:bCs/>
+          <w:noProof/>
           <w:sz w:val="24"/>
           <w:szCs w:val="24"/>
           <w:lang w:eastAsia="zh-CN"/>
@@ -1136,7 +1138,7 @@
       <w:pPr>
         <w:spacing w:line="480" w:lineRule="auto"/>
         <w:rPr>
-          <w:rFonts w:eastAsiaTheme="minorEastAsia" w:hint="eastAsia"/>
+          <w:rFonts w:eastAsiaTheme="minorEastAsia"/>
           <w:bCs/>
           <w:sz w:val="24"/>
           <w:szCs w:val="24"/>
@@ -1169,6 +1171,7 @@
         <w:rPr>
           <w:rFonts w:eastAsiaTheme="minorEastAsia"/>
           <w:bCs/>
+          <w:noProof/>
           <w:sz w:val="24"/>
           <w:szCs w:val="24"/>
           <w:lang w:eastAsia="zh-CN"/>
@@ -1352,7 +1355,7 @@
       <w:pPr>
         <w:spacing w:line="480" w:lineRule="auto"/>
         <w:rPr>
-          <w:rFonts w:eastAsiaTheme="minorEastAsia" w:hint="eastAsia"/>
+          <w:rFonts w:eastAsiaTheme="minorEastAsia"/>
           <w:bCs/>
           <w:sz w:val="24"/>
           <w:szCs w:val="24"/>
@@ -1398,6 +1401,7 @@
         <w:rPr>
           <w:rFonts w:eastAsiaTheme="minorEastAsia"/>
           <w:bCs/>
+          <w:noProof/>
           <w:sz w:val="24"/>
           <w:szCs w:val="24"/>
           <w:lang w:eastAsia="zh-CN"/>
@@ -1443,19 +1447,19 @@
       <w:pPr>
         <w:spacing w:line="480" w:lineRule="auto"/>
         <w:rPr>
-          <w:rFonts w:eastAsiaTheme="minorEastAsia" w:hint="eastAsia"/>
-          <w:bCs/>
-          <w:sz w:val="24"/>
-          <w:szCs w:val="24"/>
-          <w:lang w:eastAsia="zh-CN"/>
-        </w:rPr>
-      </w:pPr>
-    </w:p>
-    <w:p>
-      <w:pPr>
-        <w:spacing w:line="480" w:lineRule="auto"/>
-        <w:rPr>
-          <w:rFonts w:eastAsiaTheme="minorEastAsia" w:hint="eastAsia"/>
+          <w:rFonts w:eastAsiaTheme="minorEastAsia"/>
+          <w:bCs/>
+          <w:sz w:val="24"/>
+          <w:szCs w:val="24"/>
+          <w:lang w:eastAsia="zh-CN"/>
+        </w:rPr>
+      </w:pPr>
+    </w:p>
+    <w:p>
+      <w:pPr>
+        <w:spacing w:line="480" w:lineRule="auto"/>
+        <w:rPr>
+          <w:rFonts w:eastAsiaTheme="minorEastAsia"/>
           <w:bCs/>
           <w:sz w:val="24"/>
           <w:szCs w:val="24"/>
@@ -1489,6 +1493,7 @@
         <w:rPr>
           <w:rFonts w:eastAsiaTheme="minorEastAsia"/>
           <w:b/>
+          <w:noProof/>
           <w:sz w:val="36"/>
           <w:lang w:eastAsia="zh-CN"/>
         </w:rPr>
@@ -1555,18 +1560,18 @@
       <w:pPr>
         <w:spacing w:line="480" w:lineRule="auto"/>
         <w:rPr>
-          <w:rFonts w:eastAsiaTheme="minorEastAsia" w:hint="eastAsia"/>
-          <w:b/>
-          <w:sz w:val="36"/>
-          <w:lang w:eastAsia="zh-CN"/>
-        </w:rPr>
-      </w:pPr>
-    </w:p>
-    <w:p>
-      <w:pPr>
-        <w:spacing w:line="480" w:lineRule="auto"/>
-        <w:rPr>
-          <w:rFonts w:eastAsiaTheme="minorEastAsia" w:hint="eastAsia"/>
+          <w:rFonts w:eastAsiaTheme="minorEastAsia"/>
+          <w:b/>
+          <w:sz w:val="36"/>
+          <w:lang w:eastAsia="zh-CN"/>
+        </w:rPr>
+      </w:pPr>
+    </w:p>
+    <w:p>
+      <w:pPr>
+        <w:spacing w:line="480" w:lineRule="auto"/>
+        <w:rPr>
+          <w:rFonts w:eastAsiaTheme="minorEastAsia"/>
           <w:bCs/>
           <w:sz w:val="24"/>
           <w:szCs w:val="24"/>
@@ -1599,7 +1604,7 @@
       <w:pPr>
         <w:spacing w:line="480" w:lineRule="auto"/>
         <w:rPr>
-          <w:rFonts w:eastAsiaTheme="minorEastAsia" w:hint="eastAsia"/>
+          <w:rFonts w:eastAsiaTheme="minorEastAsia"/>
           <w:bCs/>
           <w:sz w:val="24"/>
           <w:szCs w:val="24"/>
@@ -1634,6 +1639,7 @@
         <w:rPr>
           <w:rFonts w:eastAsiaTheme="minorEastAsia"/>
           <w:bCs/>
+          <w:noProof/>
           <w:sz w:val="24"/>
           <w:szCs w:val="24"/>
           <w:lang w:eastAsia="zh-CN"/>
@@ -1691,7 +1697,7 @@
       <w:pPr>
         <w:spacing w:line="480" w:lineRule="auto"/>
         <w:rPr>
-          <w:rFonts w:eastAsiaTheme="minorEastAsia" w:hint="eastAsia"/>
+          <w:rFonts w:eastAsiaTheme="minorEastAsia"/>
           <w:bCs/>
           <w:sz w:val="24"/>
           <w:szCs w:val="24"/>
@@ -1715,17 +1721,18 @@
       <w:pPr>
         <w:spacing w:line="480" w:lineRule="auto"/>
         <w:rPr>
-          <w:rFonts w:eastAsiaTheme="minorEastAsia" w:hint="eastAsia"/>
-          <w:bCs/>
-          <w:sz w:val="24"/>
-          <w:szCs w:val="24"/>
-          <w:lang w:eastAsia="zh-CN"/>
-        </w:rPr>
-      </w:pPr>
-      <w:r>
-        <w:rPr>
-          <w:rFonts w:eastAsiaTheme="minorEastAsia"/>
-          <w:bCs/>
+          <w:rFonts w:eastAsiaTheme="minorEastAsia"/>
+          <w:bCs/>
+          <w:sz w:val="24"/>
+          <w:szCs w:val="24"/>
+          <w:lang w:eastAsia="zh-CN"/>
+        </w:rPr>
+      </w:pPr>
+      <w:r>
+        <w:rPr>
+          <w:rFonts w:eastAsiaTheme="minorEastAsia"/>
+          <w:bCs/>
+          <w:noProof/>
           <w:sz w:val="24"/>
           <w:szCs w:val="24"/>
           <w:lang w:eastAsia="zh-CN"/>
@@ -1903,18 +1910,18 @@
       <w:pPr>
         <w:spacing w:line="480" w:lineRule="auto"/>
         <w:rPr>
-          <w:rFonts w:eastAsiaTheme="minorEastAsia" w:hint="eastAsia"/>
-          <w:b/>
-          <w:sz w:val="36"/>
-          <w:lang w:eastAsia="zh-CN"/>
-        </w:rPr>
-      </w:pPr>
-    </w:p>
-    <w:p>
-      <w:pPr>
-        <w:spacing w:line="480" w:lineRule="auto"/>
-        <w:rPr>
-          <w:rFonts w:eastAsiaTheme="minorEastAsia" w:hint="eastAsia"/>
+          <w:rFonts w:eastAsiaTheme="minorEastAsia"/>
+          <w:b/>
+          <w:sz w:val="36"/>
+          <w:lang w:eastAsia="zh-CN"/>
+        </w:rPr>
+      </w:pPr>
+    </w:p>
+    <w:p>
+      <w:pPr>
+        <w:spacing w:line="480" w:lineRule="auto"/>
+        <w:rPr>
+          <w:rFonts w:eastAsiaTheme="minorEastAsia"/>
           <w:b/>
           <w:sz w:val="36"/>
           <w:lang w:eastAsia="zh-CN"/>
@@ -1977,6 +1984,7 @@
         <w:rPr>
           <w:rFonts w:eastAsiaTheme="minorEastAsia"/>
           <w:bCs/>
+          <w:noProof/>
           <w:sz w:val="24"/>
           <w:szCs w:val="24"/>
           <w:lang w:eastAsia="zh-CN"/>
@@ -2054,6 +2062,7 @@
         <w:rPr>
           <w:rFonts w:eastAsiaTheme="minorEastAsia"/>
           <w:b/>
+          <w:noProof/>
           <w:sz w:val="36"/>
           <w:lang w:eastAsia="zh-CN"/>
         </w:rPr>
@@ -2176,6 +2185,7 @@
         <w:rPr>
           <w:rFonts w:eastAsiaTheme="minorEastAsia"/>
           <w:bCs/>
+          <w:noProof/>
           <w:sz w:val="24"/>
           <w:szCs w:val="24"/>
           <w:lang w:eastAsia="zh-CN"/>
@@ -2254,6 +2264,7 @@
         <w:rPr>
           <w:rFonts w:eastAsiaTheme="minorEastAsia"/>
           <w:b/>
+          <w:noProof/>
           <w:sz w:val="36"/>
           <w:szCs w:val="36"/>
           <w:lang w:eastAsia="zh-CN"/>
@@ -2335,7 +2346,7 @@
       <w:pPr>
         <w:spacing w:line="480" w:lineRule="auto"/>
         <w:rPr>
-          <w:rFonts w:eastAsiaTheme="minorEastAsia" w:hint="eastAsia"/>
+          <w:rFonts w:eastAsiaTheme="minorEastAsia"/>
           <w:b/>
           <w:sz w:val="36"/>
           <w:szCs w:val="36"/>
@@ -2394,17 +2405,18 @@
       <w:pPr>
         <w:spacing w:line="480" w:lineRule="auto"/>
         <w:rPr>
-          <w:rFonts w:eastAsiaTheme="minorEastAsia" w:hint="eastAsia"/>
-          <w:bCs/>
-          <w:sz w:val="24"/>
-          <w:szCs w:val="24"/>
-          <w:lang w:eastAsia="zh-CN"/>
-        </w:rPr>
-      </w:pPr>
-      <w:r>
-        <w:rPr>
-          <w:rFonts w:eastAsiaTheme="minorEastAsia"/>
-          <w:bCs/>
+          <w:rFonts w:eastAsiaTheme="minorEastAsia"/>
+          <w:bCs/>
+          <w:sz w:val="24"/>
+          <w:szCs w:val="24"/>
+          <w:lang w:eastAsia="zh-CN"/>
+        </w:rPr>
+      </w:pPr>
+      <w:r>
+        <w:rPr>
+          <w:rFonts w:eastAsiaTheme="minorEastAsia"/>
+          <w:bCs/>
+          <w:noProof/>
           <w:sz w:val="24"/>
           <w:szCs w:val="24"/>
           <w:lang w:eastAsia="zh-CN"/>
@@ -2505,6 +2517,7 @@
         <w:rPr>
           <w:rFonts w:eastAsiaTheme="minorEastAsia"/>
           <w:bCs/>
+          <w:noProof/>
           <w:sz w:val="24"/>
           <w:szCs w:val="24"/>
           <w:lang w:eastAsia="zh-CN"/>
@@ -2550,7 +2563,7 @@
       <w:pPr>
         <w:spacing w:line="480" w:lineRule="auto"/>
         <w:rPr>
-          <w:rFonts w:eastAsiaTheme="minorEastAsia" w:hint="eastAsia"/>
+          <w:rFonts w:eastAsiaTheme="minorEastAsia"/>
           <w:bCs/>
           <w:sz w:val="24"/>
           <w:szCs w:val="24"/>
@@ -2583,6 +2596,7 @@
         <w:rPr>
           <w:rFonts w:eastAsiaTheme="minorEastAsia"/>
           <w:bCs/>
+          <w:noProof/>
           <w:sz w:val="24"/>
           <w:szCs w:val="24"/>
           <w:lang w:eastAsia="zh-CN"/>
@@ -2628,7 +2642,7 @@
       <w:pPr>
         <w:spacing w:line="480" w:lineRule="auto"/>
         <w:rPr>
-          <w:rFonts w:eastAsiaTheme="minorEastAsia" w:hint="eastAsia"/>
+          <w:rFonts w:eastAsiaTheme="minorEastAsia"/>
           <w:bCs/>
           <w:sz w:val="24"/>
           <w:szCs w:val="24"/>
@@ -2661,6 +2675,7 @@
         <w:rPr>
           <w:rFonts w:eastAsiaTheme="minorEastAsia"/>
           <w:bCs/>
+          <w:noProof/>
           <w:sz w:val="24"/>
           <w:szCs w:val="24"/>
           <w:lang w:eastAsia="zh-CN"/>
@@ -2730,7 +2745,7 @@
       <w:pPr>
         <w:spacing w:line="480" w:lineRule="auto"/>
         <w:rPr>
-          <w:rFonts w:eastAsiaTheme="minorEastAsia" w:hint="eastAsia"/>
+          <w:rFonts w:eastAsiaTheme="minorEastAsia"/>
           <w:bCs/>
           <w:sz w:val="24"/>
           <w:szCs w:val="24"/>
@@ -2823,17 +2838,18 @@
       <w:pPr>
         <w:spacing w:line="480" w:lineRule="auto"/>
         <w:rPr>
-          <w:rFonts w:eastAsiaTheme="minorEastAsia" w:hint="eastAsia"/>
-          <w:bCs/>
-          <w:sz w:val="24"/>
-          <w:szCs w:val="24"/>
-          <w:lang w:eastAsia="zh-CN"/>
-        </w:rPr>
-      </w:pPr>
-      <w:r>
-        <w:rPr>
-          <w:rFonts w:eastAsiaTheme="minorEastAsia"/>
-          <w:bCs/>
+          <w:rFonts w:eastAsiaTheme="minorEastAsia"/>
+          <w:bCs/>
+          <w:sz w:val="24"/>
+          <w:szCs w:val="24"/>
+          <w:lang w:eastAsia="zh-CN"/>
+        </w:rPr>
+      </w:pPr>
+      <w:r>
+        <w:rPr>
+          <w:rFonts w:eastAsiaTheme="minorEastAsia"/>
+          <w:bCs/>
+          <w:noProof/>
           <w:sz w:val="24"/>
           <w:szCs w:val="24"/>
           <w:lang w:eastAsia="zh-CN"/>
@@ -3095,7 +3111,7 @@
       <w:pPr>
         <w:spacing w:line="480" w:lineRule="auto"/>
         <w:rPr>
-          <w:rFonts w:eastAsiaTheme="minorEastAsia" w:hint="eastAsia"/>
+          <w:rFonts w:eastAsiaTheme="minorEastAsia"/>
           <w:bCs/>
           <w:sz w:val="24"/>
           <w:szCs w:val="24"/>
@@ -3159,78 +3175,402 @@
         </w:rPr>
         <w:t>Code:</w:t>
       </w:r>
-    </w:p>
-    <w:p>
-      <w:pPr>
-        <w:spacing w:line="480" w:lineRule="auto"/>
-        <w:rPr>
-          <w:rFonts w:eastAsiaTheme="minorEastAsia"/>
-          <w:bCs/>
-          <w:sz w:val="24"/>
-          <w:szCs w:val="24"/>
-          <w:lang w:eastAsia="zh-CN"/>
-        </w:rPr>
-      </w:pPr>
-    </w:p>
-    <w:p>
-      <w:pPr>
-        <w:spacing w:line="480" w:lineRule="auto"/>
-        <w:rPr>
-          <w:rFonts w:eastAsiaTheme="minorEastAsia"/>
-          <w:bCs/>
-          <w:sz w:val="24"/>
-          <w:szCs w:val="24"/>
-          <w:lang w:eastAsia="zh-CN"/>
-        </w:rPr>
-      </w:pPr>
-    </w:p>
-    <w:p>
-      <w:pPr>
-        <w:spacing w:line="480" w:lineRule="auto"/>
-        <w:rPr>
-          <w:rFonts w:eastAsiaTheme="minorEastAsia"/>
-          <w:bCs/>
-          <w:sz w:val="24"/>
-          <w:szCs w:val="24"/>
-          <w:lang w:eastAsia="zh-CN"/>
-        </w:rPr>
-      </w:pPr>
-    </w:p>
-    <w:p>
-      <w:pPr>
-        <w:spacing w:line="480" w:lineRule="auto"/>
-        <w:rPr>
-          <w:rFonts w:eastAsiaTheme="minorEastAsia"/>
-          <w:bCs/>
-          <w:sz w:val="24"/>
-          <w:szCs w:val="24"/>
-          <w:lang w:eastAsia="zh-CN"/>
-        </w:rPr>
-      </w:pPr>
-    </w:p>
-    <w:p>
-      <w:pPr>
-        <w:spacing w:line="480" w:lineRule="auto"/>
-        <w:rPr>
-          <w:rFonts w:eastAsiaTheme="minorEastAsia"/>
-          <w:bCs/>
-          <w:sz w:val="24"/>
-          <w:szCs w:val="24"/>
-          <w:lang w:eastAsia="zh-CN"/>
-        </w:rPr>
-      </w:pPr>
-    </w:p>
-    <w:p>
-      <w:pPr>
-        <w:spacing w:line="480" w:lineRule="auto"/>
-        <w:rPr>
-          <w:rFonts w:eastAsiaTheme="minorEastAsia"/>
-          <w:bCs/>
-          <w:sz w:val="24"/>
-          <w:szCs w:val="24"/>
-          <w:lang w:eastAsia="zh-CN"/>
-        </w:rPr>
-      </w:pPr>
+      <w:r>
+        <w:rPr>
+          <w:rFonts w:eastAsiaTheme="minorEastAsia"/>
+          <w:bCs/>
+          <w:sz w:val="24"/>
+          <w:szCs w:val="24"/>
+          <w:lang w:eastAsia="zh-CN"/>
+        </w:rPr>
+        <w:br/>
+      </w:r>
+      <w:r>
+        <w:rPr>
+          <w:rFonts w:eastAsiaTheme="minorEastAsia"/>
+          <w:bCs/>
+          <w:sz w:val="24"/>
+          <w:szCs w:val="24"/>
+          <w:u w:val="single"/>
+          <w:lang w:eastAsia="zh-CN"/>
+        </w:rPr>
+        <w:t>lab4.html</w:t>
+      </w:r>
+    </w:p>
+    <w:p>
+      <w:pPr>
+        <w:spacing w:line="480" w:lineRule="auto"/>
+        <w:rPr>
+          <w:rFonts w:eastAsiaTheme="minorEastAsia"/>
+          <w:bCs/>
+          <w:sz w:val="24"/>
+          <w:szCs w:val="24"/>
+          <w:lang w:eastAsia="zh-CN"/>
+        </w:rPr>
+      </w:pPr>
+      <w:r>
+        <w:rPr>
+          <w:rFonts w:eastAsiaTheme="minorEastAsia"/>
+          <w:bCs/>
+          <w:sz w:val="24"/>
+          <w:szCs w:val="24"/>
+          <w:lang w:eastAsia="zh-CN"/>
+        </w:rPr>
+        <w:drawing>
+          <wp:inline distT="0" distB="0" distL="0" distR="0" wp14:anchorId="61DC74B1" wp14:editId="11A83700">
+            <wp:extent cx="5414979" cy="7495540"/>
+            <wp:effectExtent l="0" t="0" r="0" b="0"/>
+            <wp:docPr id="2" name="Picture 2"/>
+            <wp:cNvGraphicFramePr>
+              <a:graphicFrameLocks xmlns:a="http://schemas.openxmlformats.org/drawingml/2006/main" noChangeAspect="1"/>
+            </wp:cNvGraphicFramePr>
+            <a:graphic xmlns:a="http://schemas.openxmlformats.org/drawingml/2006/main">
+              <a:graphicData uri="http://schemas.openxmlformats.org/drawingml/2006/picture">
+                <pic:pic xmlns:pic="http://schemas.openxmlformats.org/drawingml/2006/picture">
+                  <pic:nvPicPr>
+                    <pic:cNvPr id="1" name=""/>
+                    <pic:cNvPicPr/>
+                  </pic:nvPicPr>
+                  <pic:blipFill>
+                    <a:blip r:embed="rId26"/>
+                    <a:stretch>
+                      <a:fillRect/>
+                    </a:stretch>
+                  </pic:blipFill>
+                  <pic:spPr>
+                    <a:xfrm>
+                      <a:off x="0" y="0"/>
+                      <a:ext cx="5425983" cy="7510772"/>
+                    </a:xfrm>
+                    <a:prstGeom prst="rect">
+                      <a:avLst/>
+                    </a:prstGeom>
+                  </pic:spPr>
+                </pic:pic>
+              </a:graphicData>
+            </a:graphic>
+          </wp:inline>
+        </w:drawing>
+      </w:r>
+      <w:r>
+        <w:rPr>
+          <w:rFonts w:eastAsiaTheme="minorEastAsia"/>
+          <w:bCs/>
+          <w:sz w:val="24"/>
+          <w:szCs w:val="24"/>
+          <w:lang w:eastAsia="zh-CN"/>
+        </w:rPr>
+        <w:lastRenderedPageBreak/>
+        <w:drawing>
+          <wp:inline distT="0" distB="0" distL="0" distR="0" wp14:anchorId="2578EC81" wp14:editId="10642F7B">
+            <wp:extent cx="5731510" cy="6536690"/>
+            <wp:effectExtent l="0" t="0" r="2540" b="0"/>
+            <wp:docPr id="4" name="Picture 4"/>
+            <wp:cNvGraphicFramePr>
+              <a:graphicFrameLocks xmlns:a="http://schemas.openxmlformats.org/drawingml/2006/main" noChangeAspect="1"/>
+            </wp:cNvGraphicFramePr>
+            <a:graphic xmlns:a="http://schemas.openxmlformats.org/drawingml/2006/main">
+              <a:graphicData uri="http://schemas.openxmlformats.org/drawingml/2006/picture">
+                <pic:pic xmlns:pic="http://schemas.openxmlformats.org/drawingml/2006/picture">
+                  <pic:nvPicPr>
+                    <pic:cNvPr id="1" name=""/>
+                    <pic:cNvPicPr/>
+                  </pic:nvPicPr>
+                  <pic:blipFill>
+                    <a:blip r:embed="rId27"/>
+                    <a:stretch>
+                      <a:fillRect/>
+                    </a:stretch>
+                  </pic:blipFill>
+                  <pic:spPr>
+                    <a:xfrm>
+                      <a:off x="0" y="0"/>
+                      <a:ext cx="5731510" cy="6536690"/>
+                    </a:xfrm>
+                    <a:prstGeom prst="rect">
+                      <a:avLst/>
+                    </a:prstGeom>
+                  </pic:spPr>
+                </pic:pic>
+              </a:graphicData>
+            </a:graphic>
+          </wp:inline>
+        </w:drawing>
+      </w:r>
+    </w:p>
+    <w:p>
+      <w:pPr>
+        <w:spacing w:line="480" w:lineRule="auto"/>
+        <w:rPr>
+          <w:rFonts w:eastAsiaTheme="minorEastAsia"/>
+          <w:bCs/>
+          <w:sz w:val="24"/>
+          <w:szCs w:val="24"/>
+          <w:lang w:eastAsia="zh-CN"/>
+        </w:rPr>
+      </w:pPr>
+      <w:r>
+        <w:rPr>
+          <w:rFonts w:eastAsiaTheme="minorEastAsia"/>
+          <w:bCs/>
+          <w:sz w:val="24"/>
+          <w:szCs w:val="24"/>
+          <w:lang w:eastAsia="zh-CN"/>
+        </w:rPr>
+        <w:drawing>
+          <wp:inline distT="0" distB="0" distL="0" distR="0" wp14:anchorId="0A00AC30" wp14:editId="3CC51B2D">
+            <wp:extent cx="5731510" cy="1908175"/>
+            <wp:effectExtent l="0" t="0" r="2540" b="0"/>
+            <wp:docPr id="5" name="Picture 5"/>
+            <wp:cNvGraphicFramePr>
+              <a:graphicFrameLocks xmlns:a="http://schemas.openxmlformats.org/drawingml/2006/main" noChangeAspect="1"/>
+            </wp:cNvGraphicFramePr>
+            <a:graphic xmlns:a="http://schemas.openxmlformats.org/drawingml/2006/main">
+              <a:graphicData uri="http://schemas.openxmlformats.org/drawingml/2006/picture">
+                <pic:pic xmlns:pic="http://schemas.openxmlformats.org/drawingml/2006/picture">
+                  <pic:nvPicPr>
+                    <pic:cNvPr id="1" name=""/>
+                    <pic:cNvPicPr/>
+                  </pic:nvPicPr>
+                  <pic:blipFill>
+                    <a:blip r:embed="rId28"/>
+                    <a:stretch>
+                      <a:fillRect/>
+                    </a:stretch>
+                  </pic:blipFill>
+                  <pic:spPr>
+                    <a:xfrm>
+                      <a:off x="0" y="0"/>
+                      <a:ext cx="5731510" cy="1908175"/>
+                    </a:xfrm>
+                    <a:prstGeom prst="rect">
+                      <a:avLst/>
+                    </a:prstGeom>
+                  </pic:spPr>
+                </pic:pic>
+              </a:graphicData>
+            </a:graphic>
+          </wp:inline>
+        </w:drawing>
+      </w:r>
+    </w:p>
+    <w:p>
+      <w:pPr>
+        <w:spacing w:line="480" w:lineRule="auto"/>
+        <w:rPr>
+          <w:rFonts w:eastAsiaTheme="minorEastAsia"/>
+          <w:bCs/>
+          <w:sz w:val="24"/>
+          <w:szCs w:val="24"/>
+          <w:u w:val="single"/>
+          <w:lang w:eastAsia="zh-CN"/>
+        </w:rPr>
+      </w:pPr>
+    </w:p>
+    <w:p>
+      <w:pPr>
+        <w:spacing w:line="480" w:lineRule="auto"/>
+        <w:rPr>
+          <w:rFonts w:eastAsiaTheme="minorEastAsia"/>
+          <w:bCs/>
+          <w:sz w:val="24"/>
+          <w:szCs w:val="24"/>
+          <w:u w:val="single"/>
+          <w:lang w:eastAsia="zh-CN"/>
+        </w:rPr>
+      </w:pPr>
+      <w:r>
+        <w:rPr>
+          <w:rFonts w:eastAsiaTheme="minorEastAsia"/>
+          <w:bCs/>
+          <w:sz w:val="24"/>
+          <w:szCs w:val="24"/>
+          <w:u w:val="single"/>
+          <w:lang w:eastAsia="zh-CN"/>
+        </w:rPr>
+        <w:lastRenderedPageBreak/>
+        <w:t>l</w:t>
+      </w:r>
+      <w:r>
+        <w:rPr>
+          <w:rFonts w:eastAsiaTheme="minorEastAsia"/>
+          <w:bCs/>
+          <w:sz w:val="24"/>
+          <w:szCs w:val="24"/>
+          <w:u w:val="single"/>
+          <w:lang w:eastAsia="zh-CN"/>
+        </w:rPr>
+        <w:t>ab4</w:t>
+      </w:r>
+      <w:r>
+        <w:rPr>
+          <w:rFonts w:eastAsiaTheme="minorEastAsia"/>
+          <w:bCs/>
+          <w:sz w:val="24"/>
+          <w:szCs w:val="24"/>
+          <w:u w:val="single"/>
+          <w:lang w:eastAsia="zh-CN"/>
+        </w:rPr>
+        <w:t>.css</w:t>
+      </w:r>
+    </w:p>
+    <w:p>
+      <w:pPr>
+        <w:spacing w:line="480" w:lineRule="auto"/>
+        <w:rPr>
+          <w:rFonts w:eastAsiaTheme="minorEastAsia"/>
+          <w:bCs/>
+          <w:sz w:val="24"/>
+          <w:szCs w:val="24"/>
+          <w:lang w:eastAsia="zh-CN"/>
+        </w:rPr>
+      </w:pPr>
+      <w:r>
+        <w:rPr>
+          <w:rFonts w:eastAsiaTheme="minorEastAsia"/>
+          <w:bCs/>
+          <w:sz w:val="24"/>
+          <w:szCs w:val="24"/>
+          <w:lang w:eastAsia="zh-CN"/>
+        </w:rPr>
+        <w:drawing>
+          <wp:inline distT="0" distB="0" distL="0" distR="0" wp14:anchorId="6D34FE6D" wp14:editId="251188D8">
+            <wp:extent cx="5315692" cy="8078327"/>
+            <wp:effectExtent l="0" t="0" r="0" b="0"/>
+            <wp:docPr id="6" name="Picture 6"/>
+            <wp:cNvGraphicFramePr>
+              <a:graphicFrameLocks xmlns:a="http://schemas.openxmlformats.org/drawingml/2006/main" noChangeAspect="1"/>
+            </wp:cNvGraphicFramePr>
+            <a:graphic xmlns:a="http://schemas.openxmlformats.org/drawingml/2006/main">
+              <a:graphicData uri="http://schemas.openxmlformats.org/drawingml/2006/picture">
+                <pic:pic xmlns:pic="http://schemas.openxmlformats.org/drawingml/2006/picture">
+                  <pic:nvPicPr>
+                    <pic:cNvPr id="1" name=""/>
+                    <pic:cNvPicPr/>
+                  </pic:nvPicPr>
+                  <pic:blipFill>
+                    <a:blip r:embed="rId29"/>
+                    <a:stretch>
+                      <a:fillRect/>
+                    </a:stretch>
+                  </pic:blipFill>
+                  <pic:spPr>
+                    <a:xfrm>
+                      <a:off x="0" y="0"/>
+                      <a:ext cx="5315692" cy="8078327"/>
+                    </a:xfrm>
+                    <a:prstGeom prst="rect">
+                      <a:avLst/>
+                    </a:prstGeom>
+                  </pic:spPr>
+                </pic:pic>
+              </a:graphicData>
+            </a:graphic>
+          </wp:inline>
+        </w:drawing>
+      </w:r>
+      <w:r>
+        <w:rPr>
+          <w:rFonts w:eastAsiaTheme="minorEastAsia"/>
+          <w:bCs/>
+          <w:sz w:val="24"/>
+          <w:szCs w:val="24"/>
+          <w:lang w:eastAsia="zh-CN"/>
+        </w:rPr>
+        <w:lastRenderedPageBreak/>
+        <w:drawing>
+          <wp:inline distT="0" distB="0" distL="0" distR="0" wp14:anchorId="2D48D717" wp14:editId="5E706B50">
+            <wp:extent cx="5249008" cy="8335538"/>
+            <wp:effectExtent l="0" t="0" r="8890" b="8890"/>
+            <wp:docPr id="7" name="Picture 7"/>
+            <wp:cNvGraphicFramePr>
+              <a:graphicFrameLocks xmlns:a="http://schemas.openxmlformats.org/drawingml/2006/main" noChangeAspect="1"/>
+            </wp:cNvGraphicFramePr>
+            <a:graphic xmlns:a="http://schemas.openxmlformats.org/drawingml/2006/main">
+              <a:graphicData uri="http://schemas.openxmlformats.org/drawingml/2006/picture">
+                <pic:pic xmlns:pic="http://schemas.openxmlformats.org/drawingml/2006/picture">
+                  <pic:nvPicPr>
+                    <pic:cNvPr id="1" name=""/>
+                    <pic:cNvPicPr/>
+                  </pic:nvPicPr>
+                  <pic:blipFill>
+                    <a:blip r:embed="rId30"/>
+                    <a:stretch>
+                      <a:fillRect/>
+                    </a:stretch>
+                  </pic:blipFill>
+                  <pic:spPr>
+                    <a:xfrm>
+                      <a:off x="0" y="0"/>
+                      <a:ext cx="5249008" cy="8335538"/>
+                    </a:xfrm>
+                    <a:prstGeom prst="rect">
+                      <a:avLst/>
+                    </a:prstGeom>
+                  </pic:spPr>
+                </pic:pic>
+              </a:graphicData>
+            </a:graphic>
+          </wp:inline>
+        </w:drawing>
+      </w:r>
+    </w:p>
+    <w:p>
+      <w:pPr>
+        <w:spacing w:line="480" w:lineRule="auto"/>
+        <w:rPr>
+          <w:rFonts w:eastAsiaTheme="minorEastAsia"/>
+          <w:bCs/>
+          <w:sz w:val="24"/>
+          <w:szCs w:val="24"/>
+          <w:lang w:eastAsia="zh-CN"/>
+        </w:rPr>
+      </w:pPr>
+      <w:r>
+        <w:rPr>
+          <w:rFonts w:eastAsiaTheme="minorEastAsia"/>
+          <w:bCs/>
+          <w:sz w:val="24"/>
+          <w:szCs w:val="24"/>
+          <w:lang w:eastAsia="zh-CN"/>
+        </w:rPr>
+        <w:lastRenderedPageBreak/>
+        <w:drawing>
+          <wp:inline distT="0" distB="0" distL="0" distR="0" wp14:anchorId="174D8C08" wp14:editId="1501BF03">
+            <wp:extent cx="5163271" cy="4086795"/>
+            <wp:effectExtent l="0" t="0" r="0" b="9525"/>
+            <wp:docPr id="8" name="Picture 8"/>
+            <wp:cNvGraphicFramePr>
+              <a:graphicFrameLocks xmlns:a="http://schemas.openxmlformats.org/drawingml/2006/main" noChangeAspect="1"/>
+            </wp:cNvGraphicFramePr>
+            <a:graphic xmlns:a="http://schemas.openxmlformats.org/drawingml/2006/main">
+              <a:graphicData uri="http://schemas.openxmlformats.org/drawingml/2006/picture">
+                <pic:pic xmlns:pic="http://schemas.openxmlformats.org/drawingml/2006/picture">
+                  <pic:nvPicPr>
+                    <pic:cNvPr id="1" name=""/>
+                    <pic:cNvPicPr/>
+                  </pic:nvPicPr>
+                  <pic:blipFill>
+                    <a:blip r:embed="rId31"/>
+                    <a:stretch>
+                      <a:fillRect/>
+                    </a:stretch>
+                  </pic:blipFill>
+                  <pic:spPr>
+                    <a:xfrm>
+                      <a:off x="0" y="0"/>
+                      <a:ext cx="5163271" cy="4086795"/>
+                    </a:xfrm>
+                    <a:prstGeom prst="rect">
+                      <a:avLst/>
+                    </a:prstGeom>
+                  </pic:spPr>
+                </pic:pic>
+              </a:graphicData>
+            </a:graphic>
+          </wp:inline>
+        </w:drawing>
+      </w:r>
     </w:p>
     <w:p>
       <w:pPr>
@@ -3289,6 +3629,52 @@
           <w:lang w:eastAsia="zh-CN"/>
         </w:rPr>
       </w:pPr>
+      <w:bookmarkStart w:id="0" w:name="_GoBack"/>
+      <w:r>
+        <w:rPr>
+          <w:rFonts w:eastAsiaTheme="minorEastAsia"/>
+          <w:bCs/>
+          <w:sz w:val="24"/>
+          <w:szCs w:val="24"/>
+          <w:lang w:eastAsia="zh-CN"/>
+        </w:rPr>
+        <w:drawing>
+          <wp:inline distT="0" distB="0" distL="0" distR="0" wp14:anchorId="51B06D86" wp14:editId="0DCF9670">
+            <wp:extent cx="5731510" cy="2883535"/>
+            <wp:effectExtent l="0" t="0" r="2540" b="0"/>
+            <wp:docPr id="1" name="Picture 1"/>
+            <wp:cNvGraphicFramePr>
+              <a:graphicFrameLocks xmlns:a="http://schemas.openxmlformats.org/drawingml/2006/main" noChangeAspect="1"/>
+            </wp:cNvGraphicFramePr>
+            <a:graphic xmlns:a="http://schemas.openxmlformats.org/drawingml/2006/main">
+              <a:graphicData uri="http://schemas.openxmlformats.org/drawingml/2006/picture">
+                <pic:pic xmlns:pic="http://schemas.openxmlformats.org/drawingml/2006/picture">
+                  <pic:nvPicPr>
+                    <pic:cNvPr id="1" name=""/>
+                    <pic:cNvPicPr/>
+                  </pic:nvPicPr>
+                  <pic:blipFill>
+                    <a:blip r:embed="rId32"/>
+                    <a:stretch>
+                      <a:fillRect/>
+                    </a:stretch>
+                  </pic:blipFill>
+                  <pic:spPr>
+                    <a:xfrm>
+                      <a:off x="0" y="0"/>
+                      <a:ext cx="5731510" cy="2883535"/>
+                    </a:xfrm>
+                    <a:prstGeom prst="rect">
+                      <a:avLst/>
+                    </a:prstGeom>
+                  </pic:spPr>
+                </pic:pic>
+              </a:graphicData>
+            </a:graphic>
+          </wp:inline>
+        </w:drawing>
+      </w:r>
+      <w:bookmarkEnd w:id="0"/>
     </w:p>
     <w:sectPr>
       <w:pgSz w:w="11906" w:h="16838"/>
@@ -3301,7 +3687,7 @@
 </file>
 
 <file path=word/styles.xml><?xml version="1.0" encoding="utf-8"?>
-<w:styles xmlns:mc="http://schemas.openxmlformats.org/markup-compatibility/2006" xmlns:r="http://schemas.openxmlformats.org/officeDocument/2006/relationships" xmlns:w="http://schemas.openxmlformats.org/wordprocessingml/2006/main" xmlns:w14="http://schemas.microsoft.com/office/word/2010/wordml" xmlns:w15="http://schemas.microsoft.com/office/word/2012/wordml" xmlns:w16cex="http://schemas.microsoft.com/office/word/2018/wordml/cex" xmlns:w16cid="http://schemas.microsoft.com/office/word/2016/wordml/cid" xmlns:w16="http://schemas.microsoft.com/office/word/2018/wordml" xmlns:w16du="http://schemas.microsoft.com/office/word/2023/wordml/word16du" xmlns:w16sdtdh="http://schemas.microsoft.com/office/word/2020/wordml/sdtdatahash" xmlns:w16sdtfl="http://schemas.microsoft.com/office/word/2024/wordml/sdtformatlock" xmlns:w16se="http://schemas.microsoft.com/office/word/2015/wordml/symex" mc:Ignorable="w14 w15 w16se w16cid w16 w16cex w16sdtdh w16sdtfl w16du">
+<w:styles xmlns:mc="http://schemas.openxmlformats.org/markup-compatibility/2006" xmlns:r="http://schemas.openxmlformats.org/officeDocument/2006/relationships" xmlns:w="http://schemas.openxmlformats.org/wordprocessingml/2006/main" xmlns:w14="http://schemas.microsoft.com/office/word/2010/wordml" xmlns:w15="http://schemas.microsoft.com/office/word/2012/wordml" xmlns:w16cid="http://schemas.microsoft.com/office/word/2016/wordml/cid" xmlns:w16se="http://schemas.microsoft.com/office/word/2015/wordml/symex" mc:Ignorable="w14 w15 w16se w16cid">
   <w:docDefaults>
     <w:rPrDefault>
       <w:rPr>
@@ -3314,7 +3700,7 @@
     </w:rPrDefault>
     <w:pPrDefault/>
   </w:docDefaults>
-  <w:latentStyles w:defLockedState="0" w:defUIPriority="99" w:defSemiHidden="0" w:defUnhideWhenUsed="0" w:defQFormat="0" w:count="376">
+  <w:latentStyles w:defLockedState="0" w:defUIPriority="99" w:defSemiHidden="0" w:defUnhideWhenUsed="0" w:defQFormat="0" w:count="375">
     <w:lsdException w:name="Normal" w:uiPriority="0" w:qFormat="1"/>
     <w:lsdException w:name="heading 1" w:uiPriority="9" w:qFormat="1"/>
     <w:lsdException w:name="heading 2" w:semiHidden="1" w:uiPriority="9" w:unhideWhenUsed="1" w:qFormat="1"/>
@@ -3690,7 +4076,6 @@
     <w:lsdException w:name="Smart Hyperlink" w:semiHidden="1" w:unhideWhenUsed="1"/>
     <w:lsdException w:name="Hashtag" w:semiHidden="1" w:unhideWhenUsed="1"/>
     <w:lsdException w:name="Unresolved Mention" w:semiHidden="1" w:unhideWhenUsed="1"/>
-    <w:lsdException w:name="Smart Link" w:semiHidden="1" w:unhideWhenUsed="1"/>
   </w:latentStyles>
   <w:style w:type="paragraph" w:default="1" w:styleId="Normal">
     <w:name w:val="Normal"/>

</xml_diff>